<commit_message>
Bug 3 - Debug log
</commit_message>
<xml_diff>
--- a/Test cases for bug replication/UATRatioBug.docx
+++ b/Test cases for bug replication/UATRatioBug.docx
@@ -248,7 +248,25 @@
                 <w:szCs w:val="24"/>
                 <w:lang w:val="en-AU" w:eastAsia="en-AU"/>
               </w:rPr>
-              <w:t>and the game win : lose ratio is not 0.42</w:t>
+              <w:t xml:space="preserve">and the game </w:t>
+            </w:r>
+            <w:r>
+              <w:rPr>
+                <w:rFonts w:asciiTheme="minorHAnsi" w:hAnsiTheme="minorHAnsi"/>
+                <w:sz w:val="24"/>
+                <w:szCs w:val="24"/>
+                <w:lang w:val="en-AU" w:eastAsia="en-AU"/>
+              </w:rPr>
+              <w:t>win : lose ratio is</w:t>
+            </w:r>
+            <w:r>
+              <w:rPr>
+                <w:rFonts w:asciiTheme="minorHAnsi" w:hAnsiTheme="minorHAnsi"/>
+                <w:sz w:val="24"/>
+                <w:szCs w:val="24"/>
+                <w:lang w:val="en-AU" w:eastAsia="en-AU"/>
+              </w:rPr>
+              <w:t xml:space="preserve"> 0.42</w:t>
             </w:r>
           </w:p>
         </w:tc>
@@ -398,7 +416,16 @@
                 <w:szCs w:val="24"/>
                 <w:lang w:val="en-AU" w:eastAsia="en-AU"/>
               </w:rPr>
-              <w:t>win : lose ratio should not be 0.42</w:t>
+              <w:t>win : lose ratio should</w:t>
+            </w:r>
+            <w:r>
+              <w:rPr>
+                <w:rFonts w:asciiTheme="minorHAnsi" w:hAnsiTheme="minorHAnsi"/>
+                <w:sz w:val="24"/>
+                <w:szCs w:val="24"/>
+                <w:lang w:val="en-AU" w:eastAsia="en-AU"/>
+              </w:rPr>
+              <w:t xml:space="preserve"> be 0.42</w:t>
             </w:r>
             <w:r>
               <w:rPr>
@@ -824,7 +851,23 @@
                 <w:sz w:val="24"/>
                 <w:lang w:val="en-AU" w:eastAsia="en-AU"/>
               </w:rPr>
-              <w:t>When game ends, the win : lose ratio is not 0.42</w:t>
+              <w:t>When game en</w:t>
+            </w:r>
+            <w:r>
+              <w:rPr>
+                <w:rFonts w:asciiTheme="minorHAnsi" w:hAnsiTheme="minorHAnsi"/>
+                <w:sz w:val="24"/>
+                <w:lang w:val="en-AU" w:eastAsia="en-AU"/>
+              </w:rPr>
+              <w:t xml:space="preserve">ds, the win : lose ratio is </w:t>
+            </w:r>
+            <w:r>
+              <w:rPr>
+                <w:rFonts w:asciiTheme="minorHAnsi" w:hAnsiTheme="minorHAnsi"/>
+                <w:sz w:val="24"/>
+                <w:lang w:val="en-AU" w:eastAsia="en-AU"/>
+              </w:rPr>
+              <w:t>0.42</w:t>
             </w:r>
           </w:p>
         </w:tc>
@@ -1155,10 +1198,11 @@
           <w:noProof/>
           <w:lang w:val="en-AU" w:eastAsia="en-AU"/>
         </w:rPr>
+        <w:lastRenderedPageBreak/>
         <w:drawing>
-          <wp:inline distT="0" distB="0" distL="0" distR="0" wp14:anchorId="464DF4F4" wp14:editId="7C2C8D1C">
-            <wp:extent cx="2886075" cy="1362075"/>
-            <wp:effectExtent l="0" t="0" r="9525" b="9525"/>
+          <wp:inline distT="0" distB="0" distL="0" distR="0" wp14:anchorId="26003F83" wp14:editId="20D6ABB7">
+            <wp:extent cx="8229600" cy="4626610"/>
+            <wp:effectExtent l="0" t="0" r="0" b="2540"/>
             <wp:docPr id="1" name="Picture 1"/>
             <wp:cNvGraphicFramePr>
               <a:graphicFrameLocks xmlns:a="http://schemas.openxmlformats.org/drawingml/2006/main" noChangeAspect="1"/>
@@ -1179,7 +1223,7 @@
                   <pic:spPr>
                     <a:xfrm>
                       <a:off x="0" y="0"/>
-                      <a:ext cx="2886075" cy="1362075"/>
+                      <a:ext cx="8229600" cy="4626610"/>
                     </a:xfrm>
                     <a:prstGeom prst="rect">
                       <a:avLst/>

</xml_diff>